<commit_message>
Update COURSES CHEVAUX 2 Dictionnaire des données.docx
</commit_message>
<xml_diff>
--- a/103_BaseDeDonnees/Exercices/203_CourseChevaux/COURSES CHEVAUX 2 Dictionnaire des données.docx
+++ b/103_BaseDeDonnees/Exercices/203_CourseChevaux/COURSES CHEVAUX 2 Dictionnaire des données.docx
@@ -27,8 +27,8 @@
       <w:tblGrid>
         <w:gridCol w:w="846"/>
         <w:gridCol w:w="2360"/>
-        <w:gridCol w:w="3452"/>
-        <w:gridCol w:w="1853"/>
+        <w:gridCol w:w="3685"/>
+        <w:gridCol w:w="1620"/>
         <w:gridCol w:w="1945"/>
       </w:tblGrid>
       <w:tr>
@@ -61,23 +61,20 @@
         </w:tc>
         <w:tc>
           <w:tcPr>
-            <w:tcW w:w="3452" w:type="dxa"/>
+            <w:tcW w:w="3685" w:type="dxa"/>
           </w:tcPr>
           <w:p>
             <w:pPr>
               <w:cnfStyle w:val="100000000000" w:firstRow="1" w:lastRow="0" w:firstColumn="0" w:lastColumn="0" w:oddVBand="0" w:evenVBand="0" w:oddHBand="0" w:evenHBand="0" w:firstRowFirstColumn="0" w:firstRowLastColumn="0" w:lastRowFirstColumn="0" w:lastRowLastColumn="0"/>
             </w:pPr>
             <w:r>
-              <w:t>Signifi</w:t>
-            </w:r>
-            <w:r>
-              <w:t>cation</w:t>
-            </w:r>
-          </w:p>
-        </w:tc>
-        <w:tc>
-          <w:tcPr>
-            <w:tcW w:w="1853" w:type="dxa"/>
+              <w:t>Signification</w:t>
+            </w:r>
+          </w:p>
+        </w:tc>
+        <w:tc>
+          <w:tcPr>
+            <w:tcW w:w="1620" w:type="dxa"/>
           </w:tcPr>
           <w:p>
             <w:pPr>
@@ -111,6 +108,7 @@
             <w:cnfStyle w:val="001000000000" w:firstRow="0" w:lastRow="0" w:firstColumn="1" w:lastColumn="0" w:oddVBand="0" w:evenVBand="0" w:oddHBand="0" w:evenHBand="0" w:firstRowFirstColumn="0" w:firstRowLastColumn="0" w:lastRowFirstColumn="0" w:lastRowLastColumn="0"/>
             <w:tcW w:w="846" w:type="dxa"/>
             <w:vMerge w:val="restart"/>
+            <w:shd w:val="clear" w:color="auto" w:fill="auto"/>
           </w:tcPr>
           <w:p>
             <w:r>
@@ -126,6 +124,7 @@
             <w:pPr>
               <w:cnfStyle w:val="000000100000" w:firstRow="0" w:lastRow="0" w:firstColumn="0" w:lastColumn="0" w:oddVBand="0" w:evenVBand="0" w:oddHBand="1" w:evenHBand="0" w:firstRowFirstColumn="0" w:firstRowLastColumn="0" w:lastRowFirstColumn="0" w:lastRowLastColumn="0"/>
             </w:pPr>
+            <w:proofErr w:type="spellStart"/>
             <w:proofErr w:type="gramStart"/>
             <w:r>
               <w:t>course</w:t>
@@ -134,11 +133,12 @@
             <w:r>
               <w:t>_nom</w:t>
             </w:r>
-          </w:p>
-        </w:tc>
-        <w:tc>
-          <w:tcPr>
-            <w:tcW w:w="3452" w:type="dxa"/>
+            <w:proofErr w:type="spellEnd"/>
+          </w:p>
+        </w:tc>
+        <w:tc>
+          <w:tcPr>
+            <w:tcW w:w="3685" w:type="dxa"/>
           </w:tcPr>
           <w:p>
             <w:pPr>
@@ -156,7 +156,7 @@
         </w:tc>
         <w:tc>
           <w:tcPr>
-            <w:tcW w:w="1853" w:type="dxa"/>
+            <w:tcW w:w="1620" w:type="dxa"/>
           </w:tcPr>
           <w:p>
             <w:pPr>
@@ -194,6 +194,7 @@
             <w:cnfStyle w:val="001000000000" w:firstRow="0" w:lastRow="0" w:firstColumn="1" w:lastColumn="0" w:oddVBand="0" w:evenVBand="0" w:oddHBand="0" w:evenHBand="0" w:firstRowFirstColumn="0" w:firstRowLastColumn="0" w:lastRowFirstColumn="0" w:lastRowLastColumn="0"/>
             <w:tcW w:w="846" w:type="dxa"/>
             <w:vMerge/>
+            <w:shd w:val="clear" w:color="auto" w:fill="auto"/>
           </w:tcPr>
           <w:p/>
         </w:tc>
@@ -205,6 +206,7 @@
             <w:pPr>
               <w:cnfStyle w:val="000000000000" w:firstRow="0" w:lastRow="0" w:firstColumn="0" w:lastColumn="0" w:oddVBand="0" w:evenVBand="0" w:oddHBand="0" w:evenHBand="0" w:firstRowFirstColumn="0" w:firstRowLastColumn="0" w:lastRowFirstColumn="0" w:lastRowLastColumn="0"/>
             </w:pPr>
+            <w:proofErr w:type="spellStart"/>
             <w:proofErr w:type="gramStart"/>
             <w:r>
               <w:t>course</w:t>
@@ -213,11 +215,12 @@
             <w:r>
               <w:t>_date</w:t>
             </w:r>
-          </w:p>
-        </w:tc>
-        <w:tc>
-          <w:tcPr>
-            <w:tcW w:w="3452" w:type="dxa"/>
+            <w:proofErr w:type="spellEnd"/>
+          </w:p>
+        </w:tc>
+        <w:tc>
+          <w:tcPr>
+            <w:tcW w:w="3685" w:type="dxa"/>
           </w:tcPr>
           <w:p>
             <w:pPr>
@@ -235,7 +238,7 @@
         </w:tc>
         <w:tc>
           <w:tcPr>
-            <w:tcW w:w="1853" w:type="dxa"/>
+            <w:tcW w:w="1620" w:type="dxa"/>
           </w:tcPr>
           <w:p>
             <w:pPr>
@@ -270,7 +273,7 @@
           <w:tcPr>
             <w:cnfStyle w:val="001000000000" w:firstRow="0" w:lastRow="0" w:firstColumn="1" w:lastColumn="0" w:oddVBand="0" w:evenVBand="0" w:oddHBand="0" w:evenHBand="0" w:firstRowFirstColumn="0" w:firstRowLastColumn="0" w:lastRowFirstColumn="0" w:lastRowLastColumn="0"/>
             <w:tcW w:w="846" w:type="dxa"/>
-            <w:vMerge w:val="restart"/>
+            <w:shd w:val="clear" w:color="auto" w:fill="auto"/>
           </w:tcPr>
           <w:p>
             <w:r>
@@ -286,6 +289,7 @@
             <w:pPr>
               <w:cnfStyle w:val="000000100000" w:firstRow="0" w:lastRow="0" w:firstColumn="0" w:lastColumn="0" w:oddVBand="0" w:evenVBand="0" w:oddHBand="1" w:evenHBand="0" w:firstRowFirstColumn="0" w:firstRowLastColumn="0" w:lastRowFirstColumn="0" w:lastRowLastColumn="0"/>
             </w:pPr>
+            <w:proofErr w:type="spellStart"/>
             <w:proofErr w:type="gramStart"/>
             <w:r>
               <w:t>cheval</w:t>
@@ -294,11 +298,12 @@
             <w:r>
               <w:t>_nom</w:t>
             </w:r>
-          </w:p>
-        </w:tc>
-        <w:tc>
-          <w:tcPr>
-            <w:tcW w:w="3452" w:type="dxa"/>
+            <w:proofErr w:type="spellEnd"/>
+          </w:p>
+        </w:tc>
+        <w:tc>
+          <w:tcPr>
+            <w:tcW w:w="3685" w:type="dxa"/>
           </w:tcPr>
           <w:p>
             <w:pPr>
@@ -316,7 +321,7 @@
         </w:tc>
         <w:tc>
           <w:tcPr>
-            <w:tcW w:w="1853" w:type="dxa"/>
+            <w:tcW w:w="1620" w:type="dxa"/>
           </w:tcPr>
           <w:p>
             <w:pPr>
@@ -353,7 +358,7 @@
           <w:tcPr>
             <w:cnfStyle w:val="001000000000" w:firstRow="0" w:lastRow="0" w:firstColumn="1" w:lastColumn="0" w:oddVBand="0" w:evenVBand="0" w:oddHBand="0" w:evenHBand="0" w:firstRowFirstColumn="0" w:firstRowLastColumn="0" w:lastRowFirstColumn="0" w:lastRowLastColumn="0"/>
             <w:tcW w:w="846" w:type="dxa"/>
-            <w:vMerge/>
+            <w:shd w:val="clear" w:color="auto" w:fill="auto"/>
           </w:tcPr>
           <w:p/>
         </w:tc>
@@ -365,6 +370,7 @@
             <w:pPr>
               <w:cnfStyle w:val="000000000000" w:firstRow="0" w:lastRow="0" w:firstColumn="0" w:lastColumn="0" w:oddVBand="0" w:evenVBand="0" w:oddHBand="0" w:evenHBand="0" w:firstRowFirstColumn="0" w:firstRowLastColumn="0" w:lastRowFirstColumn="0" w:lastRowLastColumn="0"/>
             </w:pPr>
+            <w:proofErr w:type="spellStart"/>
             <w:proofErr w:type="gramStart"/>
             <w:r>
               <w:t>cheval</w:t>
@@ -373,11 +379,12 @@
             <w:r>
               <w:t>_numero</w:t>
             </w:r>
-          </w:p>
-        </w:tc>
-        <w:tc>
-          <w:tcPr>
-            <w:tcW w:w="3452" w:type="dxa"/>
+            <w:proofErr w:type="spellEnd"/>
+          </w:p>
+        </w:tc>
+        <w:tc>
+          <w:tcPr>
+            <w:tcW w:w="3685" w:type="dxa"/>
           </w:tcPr>
           <w:p>
             <w:pPr>
@@ -395,7 +402,7 @@
         </w:tc>
         <w:tc>
           <w:tcPr>
-            <w:tcW w:w="1853" w:type="dxa"/>
+            <w:tcW w:w="1620" w:type="dxa"/>
           </w:tcPr>
           <w:p>
             <w:pPr>
@@ -435,7 +442,7 @@
           <w:tcPr>
             <w:cnfStyle w:val="001000000000" w:firstRow="0" w:lastRow="0" w:firstColumn="1" w:lastColumn="0" w:oddVBand="0" w:evenVBand="0" w:oddHBand="0" w:evenHBand="0" w:firstRowFirstColumn="0" w:firstRowLastColumn="0" w:lastRowFirstColumn="0" w:lastRowLastColumn="0"/>
             <w:tcW w:w="846" w:type="dxa"/>
-            <w:vMerge/>
+            <w:shd w:val="nil"/>
           </w:tcPr>
           <w:p/>
         </w:tc>
@@ -447,6 +454,7 @@
             <w:pPr>
               <w:cnfStyle w:val="000000100000" w:firstRow="0" w:lastRow="0" w:firstColumn="0" w:lastColumn="0" w:oddVBand="0" w:evenVBand="0" w:oddHBand="1" w:evenHBand="0" w:firstRowFirstColumn="0" w:firstRowLastColumn="0" w:lastRowFirstColumn="0" w:lastRowLastColumn="0"/>
             </w:pPr>
+            <w:proofErr w:type="spellStart"/>
             <w:proofErr w:type="gramStart"/>
             <w:r>
               <w:t>cheval</w:t>
@@ -455,11 +463,12 @@
             <w:r>
               <w:t>_position_arrivee</w:t>
             </w:r>
-          </w:p>
-        </w:tc>
-        <w:tc>
-          <w:tcPr>
-            <w:tcW w:w="3452" w:type="dxa"/>
+            <w:proofErr w:type="spellEnd"/>
+          </w:p>
+        </w:tc>
+        <w:tc>
+          <w:tcPr>
+            <w:tcW w:w="3685" w:type="dxa"/>
           </w:tcPr>
           <w:p>
             <w:pPr>
@@ -477,7 +486,7 @@
         </w:tc>
         <w:tc>
           <w:tcPr>
-            <w:tcW w:w="1853" w:type="dxa"/>
+            <w:tcW w:w="1620" w:type="dxa"/>
           </w:tcPr>
           <w:p>
             <w:pPr>
@@ -503,10 +512,7 @@
             </w:pPr>
             <w:proofErr w:type="gramStart"/>
             <w:r>
-              <w:t>facultatif</w:t>
-            </w:r>
-            <w:r>
-              <w:t>(</w:t>
+              <w:t>facultatif(</w:t>
             </w:r>
             <w:proofErr w:type="gramEnd"/>
             <w:r>
@@ -520,9 +526,12 @@
           <w:tcPr>
             <w:cnfStyle w:val="001000000000" w:firstRow="0" w:lastRow="0" w:firstColumn="1" w:lastColumn="0" w:oddVBand="0" w:evenVBand="0" w:oddHBand="0" w:evenHBand="0" w:firstRowFirstColumn="0" w:firstRowLastColumn="0" w:lastRowFirstColumn="0" w:lastRowLastColumn="0"/>
             <w:tcW w:w="846" w:type="dxa"/>
-            <w:vMerge/>
-          </w:tcPr>
-          <w:p/>
+          </w:tcPr>
+          <w:p>
+            <w:r>
+              <w:t>Pari</w:t>
+            </w:r>
+          </w:p>
         </w:tc>
         <w:tc>
           <w:tcPr>
@@ -532,37 +541,39 @@
             <w:pPr>
               <w:cnfStyle w:val="000000000000" w:firstRow="0" w:lastRow="0" w:firstColumn="0" w:lastColumn="0" w:oddVBand="0" w:evenVBand="0" w:oddHBand="0" w:evenHBand="0" w:firstRowFirstColumn="0" w:firstRowLastColumn="0" w:lastRowFirstColumn="0" w:lastRowLastColumn="0"/>
             </w:pPr>
-            <w:proofErr w:type="gramStart"/>
-            <w:r>
-              <w:t>cheval</w:t>
-            </w:r>
-            <w:proofErr w:type="gramEnd"/>
-            <w:r>
-              <w:t>_position_pari</w:t>
-            </w:r>
-          </w:p>
-        </w:tc>
-        <w:tc>
-          <w:tcPr>
-            <w:tcW w:w="3452" w:type="dxa"/>
-          </w:tcPr>
-          <w:p>
-            <w:pPr>
-              <w:cnfStyle w:val="000000000000" w:firstRow="0" w:lastRow="0" w:firstColumn="0" w:lastColumn="0" w:oddVBand="0" w:evenVBand="0" w:oddHBand="0" w:evenHBand="0" w:firstRowFirstColumn="0" w:firstRowLastColumn="0" w:lastRowFirstColumn="0" w:lastRowLastColumn="0"/>
-            </w:pPr>
-            <w:proofErr w:type="gramStart"/>
-            <w:r>
-              <w:t>position</w:t>
-            </w:r>
-            <w:proofErr w:type="gramEnd"/>
-            <w:r>
-              <w:t xml:space="preserve"> d’arrivée pariée du cheval</w:t>
-            </w:r>
-          </w:p>
-        </w:tc>
-        <w:tc>
-          <w:tcPr>
-            <w:tcW w:w="1853" w:type="dxa"/>
+            <w:proofErr w:type="spellStart"/>
+            <w:proofErr w:type="gramStart"/>
+            <w:r>
+              <w:t>pari</w:t>
+            </w:r>
+            <w:proofErr w:type="gramEnd"/>
+            <w:r>
+              <w:t>_id</w:t>
+            </w:r>
+            <w:proofErr w:type="spellEnd"/>
+          </w:p>
+        </w:tc>
+        <w:tc>
+          <w:tcPr>
+            <w:tcW w:w="3685" w:type="dxa"/>
+          </w:tcPr>
+          <w:p>
+            <w:pPr>
+              <w:cnfStyle w:val="000000000000" w:firstRow="0" w:lastRow="0" w:firstColumn="0" w:lastColumn="0" w:oddVBand="0" w:evenVBand="0" w:oddHBand="0" w:evenHBand="0" w:firstRowFirstColumn="0" w:firstRowLastColumn="0" w:lastRowFirstColumn="0" w:lastRowLastColumn="0"/>
+            </w:pPr>
+            <w:proofErr w:type="gramStart"/>
+            <w:r>
+              <w:t>identifiant</w:t>
+            </w:r>
+            <w:proofErr w:type="gramEnd"/>
+            <w:r>
+              <w:t xml:space="preserve"> du pari</w:t>
+            </w:r>
+          </w:p>
+        </w:tc>
+        <w:tc>
+          <w:tcPr>
+            <w:tcW w:w="1620" w:type="dxa"/>
           </w:tcPr>
           <w:p>
             <w:pPr>
@@ -574,7 +585,7 @@
             </w:r>
             <w:proofErr w:type="gramEnd"/>
             <w:r>
-              <w:t>2)</w:t>
+              <w:t>11)</w:t>
             </w:r>
           </w:p>
         </w:tc>
@@ -591,6 +602,9 @@
               <w:t>obligatoire</w:t>
             </w:r>
             <w:proofErr w:type="gramEnd"/>
+            <w:r>
+              <w:t>, ai</w:t>
+            </w:r>
           </w:p>
         </w:tc>
       </w:tr>
@@ -602,13 +616,9 @@
           <w:tcPr>
             <w:cnfStyle w:val="001000000000" w:firstRow="0" w:lastRow="0" w:firstColumn="1" w:lastColumn="0" w:oddVBand="0" w:evenVBand="0" w:oddHBand="0" w:evenHBand="0" w:firstRowFirstColumn="0" w:firstRowLastColumn="0" w:lastRowFirstColumn="0" w:lastRowLastColumn="0"/>
             <w:tcW w:w="846" w:type="dxa"/>
-            <w:vMerge w:val="restart"/>
-          </w:tcPr>
-          <w:p>
-            <w:r>
-              <w:t>Pari</w:t>
-            </w:r>
-          </w:p>
+            <w:shd w:val="nil"/>
+          </w:tcPr>
+          <w:p/>
         </w:tc>
         <w:tc>
           <w:tcPr>
@@ -618,49 +628,51 @@
             <w:pPr>
               <w:cnfStyle w:val="000000100000" w:firstRow="0" w:lastRow="0" w:firstColumn="0" w:lastColumn="0" w:oddVBand="0" w:evenVBand="0" w:oddHBand="1" w:evenHBand="0" w:firstRowFirstColumn="0" w:firstRowLastColumn="0" w:lastRowFirstColumn="0" w:lastRowLastColumn="0"/>
             </w:pPr>
+            <w:proofErr w:type="spellStart"/>
             <w:proofErr w:type="gramStart"/>
             <w:r>
               <w:t>pari</w:t>
             </w:r>
             <w:proofErr w:type="gramEnd"/>
             <w:r>
-              <w:t>_id</w:t>
-            </w:r>
-          </w:p>
-        </w:tc>
-        <w:tc>
-          <w:tcPr>
-            <w:tcW w:w="3452" w:type="dxa"/>
-          </w:tcPr>
-          <w:p>
-            <w:pPr>
-              <w:cnfStyle w:val="000000100000" w:firstRow="0" w:lastRow="0" w:firstColumn="0" w:lastColumn="0" w:oddVBand="0" w:evenVBand="0" w:oddHBand="1" w:evenHBand="0" w:firstRowFirstColumn="0" w:firstRowLastColumn="0" w:lastRowFirstColumn="0" w:lastRowLastColumn="0"/>
-            </w:pPr>
-            <w:proofErr w:type="gramStart"/>
-            <w:r>
-              <w:t>identifiant</w:t>
-            </w:r>
-            <w:proofErr w:type="gramEnd"/>
-            <w:r>
-              <w:t xml:space="preserve"> du pari</w:t>
-            </w:r>
-          </w:p>
-        </w:tc>
-        <w:tc>
-          <w:tcPr>
-            <w:tcW w:w="1853" w:type="dxa"/>
-          </w:tcPr>
-          <w:p>
-            <w:pPr>
-              <w:cnfStyle w:val="000000100000" w:firstRow="0" w:lastRow="0" w:firstColumn="0" w:lastColumn="0" w:oddVBand="0" w:evenVBand="0" w:oddHBand="1" w:evenHBand="0" w:firstRowFirstColumn="0" w:firstRowLastColumn="0" w:lastRowFirstColumn="0" w:lastRowLastColumn="0"/>
-            </w:pPr>
-            <w:proofErr w:type="gramStart"/>
-            <w:r>
-              <w:t>INT(</w:t>
-            </w:r>
-            <w:proofErr w:type="gramEnd"/>
-            <w:r>
-              <w:t>11)</w:t>
+              <w:t>_somme</w:t>
+            </w:r>
+            <w:proofErr w:type="spellEnd"/>
+          </w:p>
+        </w:tc>
+        <w:tc>
+          <w:tcPr>
+            <w:tcW w:w="3685" w:type="dxa"/>
+          </w:tcPr>
+          <w:p>
+            <w:pPr>
+              <w:cnfStyle w:val="000000100000" w:firstRow="0" w:lastRow="0" w:firstColumn="0" w:lastColumn="0" w:oddVBand="0" w:evenVBand="0" w:oddHBand="1" w:evenHBand="0" w:firstRowFirstColumn="0" w:firstRowLastColumn="0" w:lastRowFirstColumn="0" w:lastRowLastColumn="0"/>
+            </w:pPr>
+            <w:proofErr w:type="gramStart"/>
+            <w:r>
+              <w:t>somme</w:t>
+            </w:r>
+            <w:proofErr w:type="gramEnd"/>
+            <w:r>
+              <w:t xml:space="preserve"> jouée pour le pari</w:t>
+            </w:r>
+          </w:p>
+        </w:tc>
+        <w:tc>
+          <w:tcPr>
+            <w:tcW w:w="1620" w:type="dxa"/>
+          </w:tcPr>
+          <w:p>
+            <w:pPr>
+              <w:cnfStyle w:val="000000100000" w:firstRow="0" w:lastRow="0" w:firstColumn="0" w:lastColumn="0" w:oddVBand="0" w:evenVBand="0" w:oddHBand="1" w:evenHBand="0" w:firstRowFirstColumn="0" w:firstRowLastColumn="0" w:lastRowFirstColumn="0" w:lastRowLastColumn="0"/>
+            </w:pPr>
+            <w:proofErr w:type="gramStart"/>
+            <w:r>
+              <w:t>DECIMAL(</w:t>
+            </w:r>
+            <w:proofErr w:type="gramEnd"/>
+            <w:r>
+              <w:t>10,2)</w:t>
             </w:r>
           </w:p>
         </w:tc>
@@ -677,9 +689,6 @@
               <w:t>obligatoire</w:t>
             </w:r>
             <w:proofErr w:type="gramEnd"/>
-            <w:r>
-              <w:t>, ai</w:t>
-            </w:r>
           </w:p>
         </w:tc>
       </w:tr>
@@ -688,7 +697,6 @@
           <w:tcPr>
             <w:cnfStyle w:val="001000000000" w:firstRow="0" w:lastRow="0" w:firstColumn="1" w:lastColumn="0" w:oddVBand="0" w:evenVBand="0" w:oddHBand="0" w:evenHBand="0" w:firstRowFirstColumn="0" w:firstRowLastColumn="0" w:lastRowFirstColumn="0" w:lastRowLastColumn="0"/>
             <w:tcW w:w="846" w:type="dxa"/>
-            <w:vMerge/>
           </w:tcPr>
           <w:p/>
         </w:tc>
@@ -700,27 +708,29 @@
             <w:pPr>
               <w:cnfStyle w:val="000000000000" w:firstRow="0" w:lastRow="0" w:firstColumn="0" w:lastColumn="0" w:oddVBand="0" w:evenVBand="0" w:oddHBand="0" w:evenHBand="0" w:firstRowFirstColumn="0" w:firstRowLastColumn="0" w:lastRowFirstColumn="0" w:lastRowLastColumn="0"/>
             </w:pPr>
+            <w:proofErr w:type="spellStart"/>
             <w:proofErr w:type="gramStart"/>
             <w:r>
               <w:t>pari</w:t>
             </w:r>
             <w:proofErr w:type="gramEnd"/>
             <w:r>
-              <w:t>_type</w:t>
-            </w:r>
-          </w:p>
-        </w:tc>
-        <w:tc>
-          <w:tcPr>
-            <w:tcW w:w="3452" w:type="dxa"/>
-          </w:tcPr>
-          <w:p>
-            <w:pPr>
-              <w:cnfStyle w:val="000000000000" w:firstRow="0" w:lastRow="0" w:firstColumn="0" w:lastColumn="0" w:oddVBand="0" w:evenVBand="0" w:oddHBand="0" w:evenHBand="0" w:firstRowFirstColumn="0" w:firstRowLastColumn="0" w:lastRowFirstColumn="0" w:lastRowLastColumn="0"/>
-            </w:pPr>
-            <w:proofErr w:type="gramStart"/>
-            <w:r>
-              <w:t>type</w:t>
+              <w:t>_gain</w:t>
+            </w:r>
+            <w:proofErr w:type="spellEnd"/>
+          </w:p>
+        </w:tc>
+        <w:tc>
+          <w:tcPr>
+            <w:tcW w:w="3685" w:type="dxa"/>
+          </w:tcPr>
+          <w:p>
+            <w:pPr>
+              <w:cnfStyle w:val="000000000000" w:firstRow="0" w:lastRow="0" w:firstColumn="0" w:lastColumn="0" w:oddVBand="0" w:evenVBand="0" w:oddHBand="0" w:evenHBand="0" w:firstRowFirstColumn="0" w:firstRowLastColumn="0" w:lastRowFirstColumn="0" w:lastRowLastColumn="0"/>
+            </w:pPr>
+            <w:proofErr w:type="gramStart"/>
+            <w:r>
+              <w:t>gain</w:t>
             </w:r>
             <w:proofErr w:type="gramEnd"/>
             <w:r>
@@ -730,19 +740,19 @@
         </w:tc>
         <w:tc>
           <w:tcPr>
-            <w:tcW w:w="1853" w:type="dxa"/>
-          </w:tcPr>
-          <w:p>
-            <w:pPr>
-              <w:cnfStyle w:val="000000000000" w:firstRow="0" w:lastRow="0" w:firstColumn="0" w:lastColumn="0" w:oddVBand="0" w:evenVBand="0" w:oddHBand="0" w:evenHBand="0" w:firstRowFirstColumn="0" w:firstRowLastColumn="0" w:lastRowFirstColumn="0" w:lastRowLastColumn="0"/>
-            </w:pPr>
-            <w:proofErr w:type="gramStart"/>
-            <w:r>
-              <w:t>VARCHAR(</w:t>
-            </w:r>
-            <w:proofErr w:type="gramEnd"/>
-            <w:r>
-              <w:t>25)</w:t>
+            <w:tcW w:w="1620" w:type="dxa"/>
+          </w:tcPr>
+          <w:p>
+            <w:pPr>
+              <w:cnfStyle w:val="000000000000" w:firstRow="0" w:lastRow="0" w:firstColumn="0" w:lastColumn="0" w:oddVBand="0" w:evenVBand="0" w:oddHBand="0" w:evenHBand="0" w:firstRowFirstColumn="0" w:firstRowLastColumn="0" w:lastRowFirstColumn="0" w:lastRowLastColumn="0"/>
+            </w:pPr>
+            <w:proofErr w:type="gramStart"/>
+            <w:r>
+              <w:t>DECIMAL(</w:t>
+            </w:r>
+            <w:proofErr w:type="gramEnd"/>
+            <w:r>
+              <w:t>10,2)</w:t>
             </w:r>
           </w:p>
         </w:tc>
@@ -756,9 +766,12 @@
             </w:pPr>
             <w:proofErr w:type="gramStart"/>
             <w:r>
-              <w:t>obligatoire</w:t>
-            </w:r>
-            <w:proofErr w:type="gramEnd"/>
+              <w:t>facultatif(</w:t>
+            </w:r>
+            <w:proofErr w:type="gramEnd"/>
+            <w:r>
+              <w:t>nul si pari perdu)</w:t>
+            </w:r>
           </w:p>
         </w:tc>
       </w:tr>
@@ -770,7 +783,7 @@
           <w:tcPr>
             <w:cnfStyle w:val="001000000000" w:firstRow="0" w:lastRow="0" w:firstColumn="1" w:lastColumn="0" w:oddVBand="0" w:evenVBand="0" w:oddHBand="0" w:evenHBand="0" w:firstRowFirstColumn="0" w:firstRowLastColumn="0" w:lastRowFirstColumn="0" w:lastRowLastColumn="0"/>
             <w:tcW w:w="846" w:type="dxa"/>
-            <w:vMerge/>
+            <w:shd w:val="clear" w:color="auto" w:fill="auto"/>
           </w:tcPr>
           <w:p/>
         </w:tc>
@@ -782,49 +795,51 @@
             <w:pPr>
               <w:cnfStyle w:val="000000100000" w:firstRow="0" w:lastRow="0" w:firstColumn="0" w:lastColumn="0" w:oddVBand="0" w:evenVBand="0" w:oddHBand="1" w:evenHBand="0" w:firstRowFirstColumn="0" w:firstRowLastColumn="0" w:lastRowFirstColumn="0" w:lastRowLastColumn="0"/>
             </w:pPr>
+            <w:proofErr w:type="spellStart"/>
             <w:proofErr w:type="gramStart"/>
             <w:r>
               <w:t>pari</w:t>
             </w:r>
             <w:proofErr w:type="gramEnd"/>
             <w:r>
-              <w:t>_somme</w:t>
-            </w:r>
-          </w:p>
-        </w:tc>
-        <w:tc>
-          <w:tcPr>
-            <w:tcW w:w="3452" w:type="dxa"/>
-          </w:tcPr>
-          <w:p>
-            <w:pPr>
-              <w:cnfStyle w:val="000000100000" w:firstRow="0" w:lastRow="0" w:firstColumn="0" w:lastColumn="0" w:oddVBand="0" w:evenVBand="0" w:oddHBand="1" w:evenHBand="0" w:firstRowFirstColumn="0" w:firstRowLastColumn="0" w:lastRowFirstColumn="0" w:lastRowLastColumn="0"/>
-            </w:pPr>
-            <w:proofErr w:type="gramStart"/>
-            <w:r>
-              <w:t>somme</w:t>
-            </w:r>
-            <w:proofErr w:type="gramEnd"/>
-            <w:r>
-              <w:t xml:space="preserve"> jouée pour le pari</w:t>
-            </w:r>
-          </w:p>
-        </w:tc>
-        <w:tc>
-          <w:tcPr>
-            <w:tcW w:w="1853" w:type="dxa"/>
-          </w:tcPr>
-          <w:p>
-            <w:pPr>
-              <w:cnfStyle w:val="000000100000" w:firstRow="0" w:lastRow="0" w:firstColumn="0" w:lastColumn="0" w:oddVBand="0" w:evenVBand="0" w:oddHBand="1" w:evenHBand="0" w:firstRowFirstColumn="0" w:firstRowLastColumn="0" w:lastRowFirstColumn="0" w:lastRowLastColumn="0"/>
-            </w:pPr>
-            <w:proofErr w:type="gramStart"/>
-            <w:r>
-              <w:t>DECIMAL(</w:t>
-            </w:r>
-            <w:proofErr w:type="gramEnd"/>
-            <w:r>
-              <w:t>10,2)</w:t>
+              <w:t>_cheval_position</w:t>
+            </w:r>
+            <w:proofErr w:type="spellEnd"/>
+          </w:p>
+        </w:tc>
+        <w:tc>
+          <w:tcPr>
+            <w:tcW w:w="3685" w:type="dxa"/>
+          </w:tcPr>
+          <w:p>
+            <w:pPr>
+              <w:cnfStyle w:val="000000100000" w:firstRow="0" w:lastRow="0" w:firstColumn="0" w:lastColumn="0" w:oddVBand="0" w:evenVBand="0" w:oddHBand="1" w:evenHBand="0" w:firstRowFirstColumn="0" w:firstRowLastColumn="0" w:lastRowFirstColumn="0" w:lastRowLastColumn="0"/>
+            </w:pPr>
+            <w:proofErr w:type="gramStart"/>
+            <w:r>
+              <w:t>position</w:t>
+            </w:r>
+            <w:proofErr w:type="gramEnd"/>
+            <w:r>
+              <w:t xml:space="preserve"> d’arrivée pariée du cheval</w:t>
+            </w:r>
+          </w:p>
+        </w:tc>
+        <w:tc>
+          <w:tcPr>
+            <w:tcW w:w="1620" w:type="dxa"/>
+          </w:tcPr>
+          <w:p>
+            <w:pPr>
+              <w:cnfStyle w:val="000000100000" w:firstRow="0" w:lastRow="0" w:firstColumn="0" w:lastColumn="0" w:oddVBand="0" w:evenVBand="0" w:oddHBand="1" w:evenHBand="0" w:firstRowFirstColumn="0" w:firstRowLastColumn="0" w:lastRowFirstColumn="0" w:lastRowLastColumn="0"/>
+            </w:pPr>
+            <w:proofErr w:type="gramStart"/>
+            <w:r>
+              <w:t>INT(</w:t>
+            </w:r>
+            <w:proofErr w:type="gramEnd"/>
+            <w:r>
+              <w:t>2)</w:t>
             </w:r>
           </w:p>
         </w:tc>
@@ -845,6 +860,94 @@
         </w:tc>
       </w:tr>
       <w:tr>
+        <w:tc>
+          <w:tcPr>
+            <w:cnfStyle w:val="001000000000" w:firstRow="0" w:lastRow="0" w:firstColumn="1" w:lastColumn="0" w:oddVBand="0" w:evenVBand="0" w:oddHBand="0" w:evenHBand="0" w:firstRowFirstColumn="0" w:firstRowLastColumn="0" w:lastRowFirstColumn="0" w:lastRowLastColumn="0"/>
+            <w:tcW w:w="846" w:type="dxa"/>
+            <w:vMerge w:val="restart"/>
+          </w:tcPr>
+          <w:p>
+            <w:r>
+              <w:t>Type</w:t>
+            </w:r>
+          </w:p>
+        </w:tc>
+        <w:tc>
+          <w:tcPr>
+            <w:tcW w:w="2360" w:type="dxa"/>
+          </w:tcPr>
+          <w:p>
+            <w:pPr>
+              <w:cnfStyle w:val="000000000000" w:firstRow="0" w:lastRow="0" w:firstColumn="0" w:lastColumn="0" w:oddVBand="0" w:evenVBand="0" w:oddHBand="0" w:evenHBand="0" w:firstRowFirstColumn="0" w:firstRowLastColumn="0" w:lastRowFirstColumn="0" w:lastRowLastColumn="0"/>
+            </w:pPr>
+            <w:proofErr w:type="spellStart"/>
+            <w:proofErr w:type="gramStart"/>
+            <w:r>
+              <w:t>type</w:t>
+            </w:r>
+            <w:proofErr w:type="gramEnd"/>
+            <w:r>
+              <w:t>_id</w:t>
+            </w:r>
+            <w:proofErr w:type="spellEnd"/>
+          </w:p>
+        </w:tc>
+        <w:tc>
+          <w:tcPr>
+            <w:tcW w:w="3685" w:type="dxa"/>
+          </w:tcPr>
+          <w:p>
+            <w:pPr>
+              <w:cnfStyle w:val="000000000000" w:firstRow="0" w:lastRow="0" w:firstColumn="0" w:lastColumn="0" w:oddVBand="0" w:evenVBand="0" w:oddHBand="0" w:evenHBand="0" w:firstRowFirstColumn="0" w:firstRowLastColumn="0" w:lastRowFirstColumn="0" w:lastRowLastColumn="0"/>
+            </w:pPr>
+            <w:proofErr w:type="gramStart"/>
+            <w:r>
+              <w:t>type</w:t>
+            </w:r>
+            <w:proofErr w:type="gramEnd"/>
+            <w:r>
+              <w:t xml:space="preserve"> de pari</w:t>
+            </w:r>
+          </w:p>
+        </w:tc>
+        <w:tc>
+          <w:tcPr>
+            <w:tcW w:w="1620" w:type="dxa"/>
+          </w:tcPr>
+          <w:p>
+            <w:pPr>
+              <w:cnfStyle w:val="000000000000" w:firstRow="0" w:lastRow="0" w:firstColumn="0" w:lastColumn="0" w:oddVBand="0" w:evenVBand="0" w:oddHBand="0" w:evenHBand="0" w:firstRowFirstColumn="0" w:firstRowLastColumn="0" w:lastRowFirstColumn="0" w:lastRowLastColumn="0"/>
+            </w:pPr>
+            <w:proofErr w:type="gramStart"/>
+            <w:r>
+              <w:t>INT(</w:t>
+            </w:r>
+            <w:proofErr w:type="gramEnd"/>
+            <w:r>
+              <w:t>11)</w:t>
+            </w:r>
+          </w:p>
+        </w:tc>
+        <w:tc>
+          <w:tcPr>
+            <w:tcW w:w="1945" w:type="dxa"/>
+          </w:tcPr>
+          <w:p>
+            <w:pPr>
+              <w:cnfStyle w:val="000000000000" w:firstRow="0" w:lastRow="0" w:firstColumn="0" w:lastColumn="0" w:oddVBand="0" w:evenVBand="0" w:oddHBand="0" w:evenHBand="0" w:firstRowFirstColumn="0" w:firstRowLastColumn="0" w:lastRowFirstColumn="0" w:lastRowLastColumn="0"/>
+            </w:pPr>
+            <w:proofErr w:type="gramStart"/>
+            <w:r>
+              <w:t>identifiant</w:t>
+            </w:r>
+            <w:proofErr w:type="gramEnd"/>
+          </w:p>
+        </w:tc>
+      </w:tr>
+      <w:tr>
+        <w:trPr>
+          <w:cnfStyle w:val="000000100000" w:firstRow="0" w:lastRow="0" w:firstColumn="0" w:lastColumn="0" w:oddVBand="0" w:evenVBand="0" w:oddHBand="1" w:evenHBand="0" w:firstRowFirstColumn="0" w:firstRowLastColumn="0" w:lastRowFirstColumn="0" w:lastRowLastColumn="0"/>
+        </w:trPr>
         <w:tc>
           <w:tcPr>
             <w:cnfStyle w:val="001000000000" w:firstRow="0" w:lastRow="0" w:firstColumn="1" w:lastColumn="0" w:oddVBand="0" w:evenVBand="0" w:oddHBand="0" w:evenHBand="0" w:firstRowFirstColumn="0" w:firstRowLastColumn="0" w:lastRowFirstColumn="0" w:lastRowLastColumn="0"/>
@@ -859,51 +962,53 @@
           </w:tcPr>
           <w:p>
             <w:pPr>
-              <w:cnfStyle w:val="000000000000" w:firstRow="0" w:lastRow="0" w:firstColumn="0" w:lastColumn="0" w:oddVBand="0" w:evenVBand="0" w:oddHBand="0" w:evenHBand="0" w:firstRowFirstColumn="0" w:firstRowLastColumn="0" w:lastRowFirstColumn="0" w:lastRowLastColumn="0"/>
-            </w:pPr>
-            <w:proofErr w:type="gramStart"/>
-            <w:r>
-              <w:t>pari</w:t>
-            </w:r>
-            <w:proofErr w:type="gramEnd"/>
-            <w:r>
-              <w:t>_gain</w:t>
-            </w:r>
-          </w:p>
-        </w:tc>
-        <w:tc>
-          <w:tcPr>
-            <w:tcW w:w="3452" w:type="dxa"/>
-          </w:tcPr>
-          <w:p>
-            <w:pPr>
-              <w:cnfStyle w:val="000000000000" w:firstRow="0" w:lastRow="0" w:firstColumn="0" w:lastColumn="0" w:oddVBand="0" w:evenVBand="0" w:oddHBand="0" w:evenHBand="0" w:firstRowFirstColumn="0" w:firstRowLastColumn="0" w:lastRowFirstColumn="0" w:lastRowLastColumn="0"/>
-            </w:pPr>
-            <w:proofErr w:type="gramStart"/>
-            <w:r>
-              <w:t>gain</w:t>
-            </w:r>
-            <w:proofErr w:type="gramEnd"/>
-            <w:r>
-              <w:t xml:space="preserve"> du pari</w:t>
-            </w:r>
-          </w:p>
-        </w:tc>
-        <w:tc>
-          <w:tcPr>
-            <w:tcW w:w="1853" w:type="dxa"/>
-          </w:tcPr>
-          <w:p>
-            <w:pPr>
-              <w:cnfStyle w:val="000000000000" w:firstRow="0" w:lastRow="0" w:firstColumn="0" w:lastColumn="0" w:oddVBand="0" w:evenVBand="0" w:oddHBand="0" w:evenHBand="0" w:firstRowFirstColumn="0" w:firstRowLastColumn="0" w:lastRowFirstColumn="0" w:lastRowLastColumn="0"/>
-            </w:pPr>
-            <w:proofErr w:type="gramStart"/>
-            <w:r>
-              <w:t>DECIMAL(</w:t>
-            </w:r>
-            <w:proofErr w:type="gramEnd"/>
-            <w:r>
-              <w:t>10,2)</w:t>
+              <w:cnfStyle w:val="000000100000" w:firstRow="0" w:lastRow="0" w:firstColumn="0" w:lastColumn="0" w:oddVBand="0" w:evenVBand="0" w:oddHBand="1" w:evenHBand="0" w:firstRowFirstColumn="0" w:firstRowLastColumn="0" w:lastRowFirstColumn="0" w:lastRowLastColumn="0"/>
+            </w:pPr>
+            <w:proofErr w:type="spellStart"/>
+            <w:proofErr w:type="gramStart"/>
+            <w:r>
+              <w:t>type</w:t>
+            </w:r>
+            <w:proofErr w:type="gramEnd"/>
+            <w:r>
+              <w:t>_libelle</w:t>
+            </w:r>
+            <w:proofErr w:type="spellEnd"/>
+          </w:p>
+        </w:tc>
+        <w:tc>
+          <w:tcPr>
+            <w:tcW w:w="3685" w:type="dxa"/>
+          </w:tcPr>
+          <w:p>
+            <w:pPr>
+              <w:cnfStyle w:val="000000100000" w:firstRow="0" w:lastRow="0" w:firstColumn="0" w:lastColumn="0" w:oddVBand="0" w:evenVBand="0" w:oddHBand="1" w:evenHBand="0" w:firstRowFirstColumn="0" w:firstRowLastColumn="0" w:lastRowFirstColumn="0" w:lastRowLastColumn="0"/>
+            </w:pPr>
+            <w:proofErr w:type="gramStart"/>
+            <w:r>
+              <w:t>libellé</w:t>
+            </w:r>
+            <w:proofErr w:type="gramEnd"/>
+            <w:r>
+              <w:t xml:space="preserve"> du type de pari</w:t>
+            </w:r>
+          </w:p>
+        </w:tc>
+        <w:tc>
+          <w:tcPr>
+            <w:tcW w:w="1620" w:type="dxa"/>
+          </w:tcPr>
+          <w:p>
+            <w:pPr>
+              <w:cnfStyle w:val="000000100000" w:firstRow="0" w:lastRow="0" w:firstColumn="0" w:lastColumn="0" w:oddVBand="0" w:evenVBand="0" w:oddHBand="1" w:evenHBand="0" w:firstRowFirstColumn="0" w:firstRowLastColumn="0" w:lastRowFirstColumn="0" w:lastRowLastColumn="0"/>
+            </w:pPr>
+            <w:proofErr w:type="gramStart"/>
+            <w:r>
+              <w:t>VARCHAR(</w:t>
+            </w:r>
+            <w:proofErr w:type="gramEnd"/>
+            <w:r>
+              <w:t>50)</w:t>
             </w:r>
           </w:p>
         </w:tc>
@@ -913,19 +1018,13 @@
           </w:tcPr>
           <w:p>
             <w:pPr>
-              <w:cnfStyle w:val="000000000000" w:firstRow="0" w:lastRow="0" w:firstColumn="0" w:lastColumn="0" w:oddVBand="0" w:evenVBand="0" w:oddHBand="0" w:evenHBand="0" w:firstRowFirstColumn="0" w:firstRowLastColumn="0" w:lastRowFirstColumn="0" w:lastRowLastColumn="0"/>
-            </w:pPr>
-            <w:proofErr w:type="gramStart"/>
-            <w:r>
-              <w:t>facultatif</w:t>
-            </w:r>
-            <w:r>
-              <w:t>(</w:t>
-            </w:r>
-            <w:proofErr w:type="gramEnd"/>
-            <w:r>
-              <w:t>nul si pari perdu)</w:t>
-            </w:r>
+              <w:cnfStyle w:val="000000100000" w:firstRow="0" w:lastRow="0" w:firstColumn="0" w:lastColumn="0" w:oddVBand="0" w:evenVBand="0" w:oddHBand="1" w:evenHBand="0" w:firstRowFirstColumn="0" w:firstRowLastColumn="0" w:lastRowFirstColumn="0" w:lastRowLastColumn="0"/>
+            </w:pPr>
+            <w:proofErr w:type="gramStart"/>
+            <w:r>
+              <w:t>obligatoire</w:t>
+            </w:r>
+            <w:proofErr w:type="gramEnd"/>
           </w:p>
         </w:tc>
       </w:tr>

</xml_diff>